<commit_message>
SW revised pin deliver option
</commit_message>
<xml_diff>
--- a/docs/captain/bc-pin-round-results-submission.docx
+++ b/docs/captain/bc-pin-round-results-submission.docx
@@ -443,13 +443,13 @@
               <wp:anchor distT="0" distB="0" distL="114300" distR="114300" simplePos="0" relativeHeight="251659264" behindDoc="1" locked="0" layoutInCell="1" allowOverlap="1">
                 <wp:simplePos x="0" y="0"/>
                 <wp:positionH relativeFrom="page">
-                  <wp:posOffset>2181225</wp:posOffset>
+                  <wp:posOffset>1133475</wp:posOffset>
                 </wp:positionH>
                 <wp:positionV relativeFrom="paragraph">
-                  <wp:posOffset>198754</wp:posOffset>
+                  <wp:posOffset>198755</wp:posOffset>
                 </wp:positionV>
-                <wp:extent cx="3314700" cy="695325"/>
-                <wp:effectExtent l="0" t="0" r="19050" b="9525"/>
+                <wp:extent cx="5210175" cy="819150"/>
+                <wp:effectExtent l="0" t="0" r="9525" b="19050"/>
                 <wp:wrapNone/>
                 <wp:docPr id="2" name="Group 2"/>
                 <wp:cNvGraphicFramePr>
@@ -464,7 +464,7 @@
                       <wpg:grpSpPr bwMode="auto">
                         <a:xfrm>
                           <a:off x="0" y="0"/>
-                          <a:ext cx="3314700" cy="695325"/>
+                          <a:ext cx="5210175" cy="819150"/>
                           <a:chOff x="3140" y="297"/>
                           <a:chExt cx="5943" cy="1029"/>
                         </a:xfrm>
@@ -704,7 +704,7 @@
           </mc:Choice>
           <mc:Fallback>
             <w:pict>
-              <v:group id="Group 2" o:spid="_x0000_s1026" style="position:absolute;margin-left:171.75pt;margin-top:15.65pt;width:261pt;height:54.75pt;z-index:-251657216;mso-position-horizontal-relative:page" coordorigin="3140,297" coordsize="5943,1029" o:gfxdata="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">
+              <v:group id="Group 2" o:spid="_x0000_s1026" style="position:absolute;margin-left:89.25pt;margin-top:15.65pt;width:410.25pt;height:64.5pt;z-index:-251657216;mso-position-horizontal-relative:page" coordorigin="3140,297" coordsize="5943,1029" o:gfxdata="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">
                 <v:group id="Group 3" o:spid="_x0000_s1027" style="position:absolute;left:3150;top:307;width:5923;height:1009" coordorigin="3150,307" coordsize="5923,1009" o:gfxdata="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">
                   <v:shape id="Freeform 4" o:spid="_x0000_s1028" style="position:absolute;left:3150;top:307;width:5923;height:1009;visibility:visible;mso-wrap-style:square;v-text-anchor:top" coordsize="5923,1009" o:gfxdata="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" path="m,1009r5923,l5923,,,,,1009e" fillcolor="#ffc000" stroked="f">
                     <v:path arrowok="t" o:connecttype="custom" o:connectlocs="0,1316;5923,1316;5923,307;0,307;0,1316" o:connectangles="0,0,0,0,0"/>
@@ -934,7 +934,7 @@
     <w:p>
       <w:pPr>
         <w:spacing w:before="58" w:after="0" w:line="240" w:lineRule="auto"/>
-        <w:ind w:left="3600" w:right="3994"/>
+        <w:ind w:left="1170" w:right="1710"/>
         <w:jc w:val="center"/>
         <w:rPr>
           <w:rFonts w:ascii="Arial" w:eastAsia="Calibri" w:hAnsi="Arial" w:cs="Arial"/>
@@ -1179,15 +1179,24 @@
     </w:p>
     <w:p>
       <w:pPr>
-        <w:spacing w:before="50" w:after="0" w:line="289" w:lineRule="exact"/>
-        <w:ind w:left="3060" w:right="3060"/>
+        <w:spacing w:after="0" w:line="289" w:lineRule="exact"/>
+        <w:ind w:left="1170" w:right="3060"/>
         <w:jc w:val="center"/>
         <w:rPr>
           <w:rFonts w:ascii="Arial" w:eastAsia="Calibri" w:hAnsi="Arial" w:cs="Arial"/>
-          <w:sz w:val="14"/>
-          <w:szCs w:val="14"/>
+          <w:b/>
+          <w:bCs/>
+          <w:spacing w:val="1"/>
         </w:rPr>
       </w:pPr>
+      <w:r>
+        <w:rPr>
+          <w:rFonts w:ascii="Arial" w:eastAsia="Calibri" w:hAnsi="Arial" w:cs="Arial"/>
+          <w:b/>
+          <w:bCs/>
+        </w:rPr>
+        <w:t xml:space="preserve">                     </w:t>
+      </w:r>
       <w:r>
         <w:rPr>
           <w:rFonts w:ascii="Arial" w:eastAsia="Calibri" w:hAnsi="Arial" w:cs="Arial"/>
@@ -1346,24 +1355,75 @@
         </w:rPr>
         <w:t>15</w:t>
       </w:r>
-      <w:proofErr w:type="spellStart"/>
       <w:r>
         <w:rPr>
           <w:rFonts w:ascii="Arial" w:eastAsia="Calibri" w:hAnsi="Arial" w:cs="Arial"/>
           <w:b/>
           <w:bCs/>
-          <w:w w:val="99"/>
-          <w:position w:val="10"/>
-          <w:sz w:val="14"/>
-          <w:szCs w:val="14"/>
+          <w:spacing w:val="1"/>
         </w:rPr>
         <w:t>th</w:t>
       </w:r>
-      <w:proofErr w:type="spellEnd"/>
     </w:p>
     <w:p>
       <w:pPr>
-        <w:spacing w:before="6" w:after="0" w:line="280" w:lineRule="exact"/>
+        <w:spacing w:after="0"/>
+        <w:jc w:val="center"/>
+        <w:rPr>
+          <w:rFonts w:ascii="Arial" w:hAnsi="Arial" w:cs="Arial"/>
+          <w:b/>
+        </w:rPr>
+      </w:pPr>
+      <w:r>
+        <w:rPr>
+          <w:rFonts w:ascii="Arial" w:hAnsi="Arial" w:cs="Arial"/>
+          <w:b/>
+        </w:rPr>
+        <w:t xml:space="preserve">The Pin Award will be distributed at the Captains’ Fall Meeting </w:t>
+      </w:r>
+    </w:p>
+    <w:p>
+      <w:pPr>
+        <w:spacing w:after="0"/>
+        <w:jc w:val="center"/>
+        <w:rPr>
+          <w:rFonts w:ascii="Arial" w:hAnsi="Arial" w:cs="Arial"/>
+          <w:b/>
+        </w:rPr>
+      </w:pPr>
+      <w:proofErr w:type="gramStart"/>
+      <w:r>
+        <w:rPr>
+          <w:rFonts w:ascii="Arial" w:hAnsi="Arial" w:cs="Arial"/>
+          <w:b/>
+        </w:rPr>
+        <w:t>unless</w:t>
+      </w:r>
+      <w:proofErr w:type="gramEnd"/>
+      <w:r>
+        <w:rPr>
+          <w:rFonts w:ascii="Arial" w:hAnsi="Arial" w:cs="Arial"/>
+          <w:b/>
+        </w:rPr>
+        <w:t xml:space="preserve"> you order yourself using this </w:t>
+      </w:r>
+      <w:hyperlink r:id="rId7" w:history="1">
+        <w:r>
+          <w:rPr>
+            <w:rStyle w:val="Hyperlink"/>
+            <w:rFonts w:ascii="Calibri" w:eastAsia="Calibri" w:hAnsi="Calibri" w:cs="Calibri"/>
+          </w:rPr>
+          <w:t>FORM</w:t>
+        </w:r>
+      </w:hyperlink>
+      <w:r>
+        <w:t>.</w:t>
+      </w:r>
+    </w:p>
+    <w:p>
+      <w:pPr>
+        <w:spacing w:before="50" w:after="0" w:line="289" w:lineRule="exact"/>
+        <w:ind w:right="3060"/>
         <w:rPr>
           <w:sz w:val="28"/>
           <w:szCs w:val="28"/>
@@ -5925,59 +5985,13 @@
           <w:tab w:val="left" w:pos="1620"/>
         </w:tabs>
         <w:spacing w:before="2" w:after="0" w:line="240" w:lineRule="auto"/>
-        <w:ind w:left="196" w:right="-20"/>
+        <w:ind w:right="-20"/>
         <w:rPr>
           <w:rFonts w:ascii="Calibri" w:eastAsia="Calibri" w:hAnsi="Calibri" w:cs="Calibri"/>
         </w:rPr>
       </w:pPr>
-    </w:p>
-    <w:p>
-      <w:pPr>
-        <w:tabs>
-          <w:tab w:val="left" w:pos="1620"/>
-        </w:tabs>
-        <w:spacing w:before="2" w:after="0" w:line="240" w:lineRule="auto"/>
-        <w:ind w:left="196" w:right="-20"/>
-        <w:rPr>
-          <w:rFonts w:ascii="Calibri" w:eastAsia="Calibri" w:hAnsi="Calibri" w:cs="Calibri"/>
-        </w:rPr>
-      </w:pPr>
-      <w:r>
-        <w:rPr>
-          <w:rFonts w:ascii="Calibri" w:eastAsia="Calibri" w:hAnsi="Calibri" w:cs="Calibri"/>
-        </w:rPr>
-        <w:t>PINS:</w:t>
-      </w:r>
-      <w:r>
-        <w:rPr>
-          <w:rFonts w:ascii="Calibri" w:eastAsia="Calibri" w:hAnsi="Calibri" w:cs="Calibri"/>
-        </w:rPr>
-        <w:tab/>
-        <w:t xml:space="preserve">Will be handed out at the </w:t>
-      </w:r>
-      <w:r>
-        <w:rPr>
-          <w:rFonts w:ascii="Calibri" w:eastAsia="Calibri" w:hAnsi="Calibri" w:cs="Calibri"/>
-        </w:rPr>
-        <w:t xml:space="preserve">Captains’ </w:t>
-      </w:r>
       <w:bookmarkStart w:id="0" w:name="_GoBack"/>
       <w:bookmarkEnd w:id="0"/>
-      <w:r>
-        <w:rPr>
-          <w:rFonts w:ascii="Calibri" w:eastAsia="Calibri" w:hAnsi="Calibri" w:cs="Calibri"/>
-        </w:rPr>
-        <w:t xml:space="preserve">Fall Meeting or you can order #1 by using this </w:t>
-      </w:r>
-      <w:hyperlink r:id="rId7" w:history="1">
-        <w:r>
-          <w:rPr>
-            <w:rStyle w:val="Hyperlink"/>
-            <w:rFonts w:ascii="Calibri" w:eastAsia="Calibri" w:hAnsi="Calibri" w:cs="Calibri"/>
-          </w:rPr>
-          <w:t>FORM</w:t>
-        </w:r>
-      </w:hyperlink>
     </w:p>
     <w:tbl>
       <w:tblPr>
@@ -8235,12 +8249,6 @@
                 <w:position w:val="1"/>
               </w:rPr>
               <w:tab/>
-            </w:r>
-            <w:r>
-              <w:rPr>
-                <w:rFonts w:ascii="Calibri" w:eastAsia="Calibri" w:hAnsi="Calibri" w:cs="Calibri"/>
-                <w:position w:val="1"/>
-              </w:rPr>
               <w:t xml:space="preserve">                                 </w:t>
             </w:r>
             <w:r>
@@ -8403,11 +8411,6 @@
                 <w:rFonts w:ascii="Calibri" w:eastAsia="Calibri" w:hAnsi="Calibri" w:cs="Calibri"/>
               </w:rPr>
               <w:tab/>
-            </w:r>
-            <w:r>
-              <w:rPr>
-                <w:rFonts w:ascii="Calibri" w:eastAsia="Calibri" w:hAnsi="Calibri" w:cs="Calibri"/>
-              </w:rPr>
               <w:t xml:space="preserve">                                 </w:t>
             </w:r>
             <w:r>
@@ -8612,18 +8615,7 @@
                 <w:rFonts w:ascii="Calibri" w:eastAsia="Calibri" w:hAnsi="Calibri" w:cs="Calibri"/>
               </w:rPr>
               <w:tab/>
-            </w:r>
-            <w:r>
-              <w:rPr>
-                <w:rFonts w:ascii="Calibri" w:eastAsia="Calibri" w:hAnsi="Calibri" w:cs="Calibri"/>
-              </w:rPr>
-              <w:t xml:space="preserve">                  </w:t>
-            </w:r>
-            <w:r>
-              <w:rPr>
-                <w:rFonts w:ascii="Calibri" w:eastAsia="Calibri" w:hAnsi="Calibri" w:cs="Calibri"/>
-              </w:rPr>
-              <w:t>-</w:t>
+              <w:t xml:space="preserve">                  -</w:t>
             </w:r>
             <w:r>
               <w:rPr>
@@ -8961,11 +8953,6 @@
                 <w:rFonts w:ascii="Calibri" w:eastAsia="Calibri" w:hAnsi="Calibri" w:cs="Calibri"/>
               </w:rPr>
               <w:tab/>
-            </w:r>
-            <w:r>
-              <w:rPr>
-                <w:rFonts w:ascii="Calibri" w:eastAsia="Calibri" w:hAnsi="Calibri" w:cs="Calibri"/>
-              </w:rPr>
               <w:t xml:space="preserve">              </w:t>
             </w:r>
             <w:r>
@@ -9859,12 +9846,6 @@
                 <w:position w:val="1"/>
               </w:rPr>
               <w:tab/>
-            </w:r>
-            <w:r>
-              <w:rPr>
-                <w:rFonts w:ascii="Calibri" w:eastAsia="Calibri" w:hAnsi="Calibri" w:cs="Calibri"/>
-                <w:position w:val="1"/>
-              </w:rPr>
               <w:t xml:space="preserve">                 </w:t>
             </w:r>
             <w:r>
@@ -10235,18 +10216,7 @@
                 <w:rFonts w:ascii="Calibri" w:eastAsia="Calibri" w:hAnsi="Calibri" w:cs="Calibri"/>
               </w:rPr>
               <w:tab/>
-            </w:r>
-            <w:r>
-              <w:rPr>
-                <w:rFonts w:ascii="Calibri" w:eastAsia="Calibri" w:hAnsi="Calibri" w:cs="Calibri"/>
-              </w:rPr>
-              <w:t xml:space="preserve">  </w:t>
-            </w:r>
-            <w:r>
-              <w:rPr>
-                <w:rFonts w:ascii="Calibri" w:eastAsia="Calibri" w:hAnsi="Calibri" w:cs="Calibri"/>
-              </w:rPr>
-              <w:t>-</w:t>
+              <w:t xml:space="preserve">  -</w:t>
             </w:r>
             <w:r>
               <w:rPr>
@@ -11061,11 +11031,6 @@
                 <w:rFonts w:ascii="Calibri" w:eastAsia="Calibri" w:hAnsi="Calibri" w:cs="Calibri"/>
               </w:rPr>
               <w:tab/>
-            </w:r>
-            <w:r>
-              <w:rPr>
-                <w:rFonts w:ascii="Calibri" w:eastAsia="Calibri" w:hAnsi="Calibri" w:cs="Calibri"/>
-              </w:rPr>
               <w:t>_________</w:t>
             </w:r>
           </w:p>
@@ -11219,11 +11184,6 @@
                 <w:rFonts w:ascii="Calibri" w:eastAsia="Calibri" w:hAnsi="Calibri" w:cs="Calibri"/>
               </w:rPr>
               <w:tab/>
-            </w:r>
-            <w:r>
-              <w:rPr>
-                <w:rFonts w:ascii="Calibri" w:eastAsia="Calibri" w:hAnsi="Calibri" w:cs="Calibri"/>
-              </w:rPr>
               <w:t>_________</w:t>
             </w:r>
           </w:p>
@@ -11323,11 +11283,6 @@
                 <w:rFonts w:ascii="Calibri" w:eastAsia="Calibri" w:hAnsi="Calibri" w:cs="Calibri"/>
               </w:rPr>
               <w:tab/>
-            </w:r>
-            <w:r>
-              <w:rPr>
-                <w:rFonts w:ascii="Calibri" w:eastAsia="Calibri" w:hAnsi="Calibri" w:cs="Calibri"/>
-              </w:rPr>
               <w:t>_________</w:t>
             </w:r>
           </w:p>
@@ -11604,12 +11559,6 @@
                 <w:u w:val="single" w:color="000000"/>
               </w:rPr>
               <w:tab/>
-            </w:r>
-            <w:r>
-              <w:rPr>
-                <w:rFonts w:ascii="Calibri" w:eastAsia="Calibri" w:hAnsi="Calibri" w:cs="Calibri"/>
-                <w:u w:val="single" w:color="000000"/>
-              </w:rPr>
               <w:t>_____</w:t>
             </w:r>
           </w:p>
@@ -12028,15 +11977,6 @@
                 <w:u w:val="single" w:color="000000"/>
               </w:rPr>
               <w:tab/>
-            </w:r>
-            <w:r>
-              <w:rPr>
-                <w:rFonts w:ascii="Calibri" w:eastAsia="Calibri" w:hAnsi="Calibri" w:cs="Calibri"/>
-                <w:b/>
-                <w:bCs/>
-                <w:i/>
-                <w:u w:val="single" w:color="000000"/>
-              </w:rPr>
               <w:t>_____</w:t>
             </w:r>
           </w:p>
@@ -13016,14 +12956,7 @@
                 <w:rFonts w:ascii="Calibri" w:eastAsia="Calibri" w:hAnsi="Calibri" w:cs="Calibri"/>
                 <w:spacing w:val="-7"/>
               </w:rPr>
-              <w:t xml:space="preserve"> </w:t>
-            </w:r>
-            <w:r>
-              <w:rPr>
-                <w:rFonts w:ascii="Calibri" w:eastAsia="Calibri" w:hAnsi="Calibri" w:cs="Calibri"/>
-                <w:spacing w:val="-7"/>
-              </w:rPr>
-              <w:t xml:space="preserve">½ </w:t>
+              <w:t xml:space="preserve"> ½ </w:t>
             </w:r>
             <w:r>
               <w:rPr>

</xml_diff>